<commit_message>
Add music and sound effects to To-Do list
</commit_message>
<xml_diff>
--- a/Ace in Another World - Worst VN Ever - Draft.docx
+++ b/Ace in Another World - Worst VN Ever - Draft.docx
@@ -20,192 +20,210 @@
       <w:r>
         <w:t xml:space="preserve">That Time You Were Reincarnated </w:t>
       </w:r>
-      <w:proofErr w:type="gramStart"/>
       <w:r>
         <w:t>I</w:t>
       </w:r>
       <w:r>
-        <w:t>n</w:t>
-      </w:r>
-      <w:proofErr w:type="gramEnd"/>
+        <w:t xml:space="preserve">n </w:t>
+      </w:r>
+      <w:r>
+        <w:t>A</w:t>
+      </w:r>
+      <w:r>
+        <w:t xml:space="preserve"> Fantasy World Surrounded </w:t>
+      </w:r>
+      <w:r>
+        <w:t>B</w:t>
+      </w:r>
+      <w:r>
+        <w:t xml:space="preserve">y Beautiful Women But </w:t>
+      </w:r>
+      <w:r>
+        <w:t>Weren’t Interested In Any of Them!</w:t>
+      </w:r>
+    </w:p>
+    <w:p/>
+    <w:p>
+      <w:r>
+        <w:t>[ Scene: White Void ]</w:t>
+      </w:r>
+    </w:p>
+    <w:p>
+      <w:r>
+        <w:t xml:space="preserve">God: Welcome, </w:t>
+      </w:r>
+      <w:r>
+        <w:t>lost</w:t>
+      </w:r>
+      <w:r>
+        <w:t xml:space="preserve"> soul. </w:t>
+      </w:r>
+    </w:p>
+    <w:p>
+      <w:r>
+        <w:t>God: Your life as you knew it is over, but do not fear.</w:t>
+      </w:r>
+    </w:p>
+    <w:p>
+      <w:r>
+        <w:t>God: You have been chosen to be reborn as the champion of a world</w:t>
+      </w:r>
+      <w:r>
+        <w:t xml:space="preserve"> in peril.</w:t>
+      </w:r>
+    </w:p>
+    <w:p>
+      <w:r>
+        <w:t xml:space="preserve">God: </w:t>
+      </w:r>
+      <w:r>
+        <w:t>It is up to you to</w:t>
+      </w:r>
+      <w:r>
+        <w:t xml:space="preserve"> defeat the </w:t>
+      </w:r>
+      <w:r>
+        <w:t>wicked</w:t>
+      </w:r>
+      <w:r>
+        <w:t xml:space="preserve"> Demon Lord</w:t>
+      </w:r>
+      <w:r>
+        <w:t xml:space="preserve"> and restore peace and balance to all.</w:t>
+      </w:r>
+    </w:p>
+    <w:p>
+      <w:r>
+        <w:t xml:space="preserve">God: </w:t>
+      </w:r>
+      <w:r>
+        <w:t xml:space="preserve">Now, </w:t>
+      </w:r>
+      <w:r>
+        <w:t>chosen one</w:t>
+      </w:r>
+      <w:r>
+        <w:t>, it is time</w:t>
+      </w:r>
+      <w:r>
+        <w:t>…</w:t>
+      </w:r>
+    </w:p>
+    <w:p>
+      <w:r>
+        <w:t xml:space="preserve">God: </w:t>
+      </w:r>
+      <w:r>
+        <w:t>G</w:t>
+      </w:r>
+      <w:r>
+        <w:t xml:space="preserve">o </w:t>
+      </w:r>
+      <w:r>
+        <w:t xml:space="preserve">forth </w:t>
+      </w:r>
+      <w:r>
+        <w:t xml:space="preserve">and </w:t>
+      </w:r>
+      <w:r>
+        <w:t xml:space="preserve">save </w:t>
+      </w:r>
+      <w:r>
+        <w:t>your new</w:t>
+      </w:r>
+      <w:r>
+        <w:t xml:space="preserve"> world.</w:t>
+      </w:r>
+    </w:p>
+    <w:p/>
+    <w:p>
+      <w:r>
+        <w:t xml:space="preserve">[ Scene: </w:t>
+      </w:r>
+      <w:r>
+        <w:t>Forest ]</w:t>
+      </w:r>
+    </w:p>
+    <w:p>
+      <w:r>
+        <w:t>You</w:t>
+      </w:r>
+      <w:r>
+        <w:t xml:space="preserve"> w</w:t>
+      </w:r>
+      <w:r>
+        <w:t>a</w:t>
+      </w:r>
+      <w:r>
+        <w:t>ke in a strange forest</w:t>
+      </w:r>
+      <w:r>
+        <w:t xml:space="preserve">, the memory of </w:t>
+      </w:r>
+      <w:r>
+        <w:t>your</w:t>
+      </w:r>
+      <w:r>
+        <w:t xml:space="preserve"> divine</w:t>
+      </w:r>
+      <w:r>
+        <w:t xml:space="preserve"> encounter already </w:t>
+      </w:r>
+      <w:r>
+        <w:t>beginning to fade.</w:t>
+      </w:r>
+    </w:p>
+    <w:p>
+      <w:r>
+        <w:t xml:space="preserve">A </w:t>
+      </w:r>
+      <w:r>
+        <w:t xml:space="preserve">small two-headed bird </w:t>
+      </w:r>
+      <w:r>
+        <w:t>flies</w:t>
+      </w:r>
+      <w:r>
+        <w:t xml:space="preserve"> overhead</w:t>
+      </w:r>
+      <w:r>
+        <w:t>, high above the alien</w:t>
+      </w:r>
+      <w:r>
+        <w:t>-looking</w:t>
+      </w:r>
+      <w:r>
+        <w:t xml:space="preserve"> trees</w:t>
+      </w:r>
+      <w:r>
+        <w:t>.</w:t>
+      </w:r>
       <w:r>
         <w:t xml:space="preserve"> </w:t>
       </w:r>
       <w:r>
-        <w:t>A</w:t>
-      </w:r>
-      <w:r>
-        <w:t xml:space="preserve"> Fantasy World Surrounded </w:t>
-      </w:r>
-      <w:r>
-        <w:t>B</w:t>
-      </w:r>
-      <w:r>
-        <w:t xml:space="preserve">y Beautiful Women But </w:t>
-      </w:r>
-      <w:r>
-        <w:t>Weren’t Interested In Any of Them!</w:t>
-      </w:r>
-    </w:p>
-    <w:p/>
-    <w:p>
-      <w:r>
-        <w:t xml:space="preserve">[ Scene: White </w:t>
-      </w:r>
-      <w:proofErr w:type="gramStart"/>
-      <w:r>
-        <w:t>Void ]</w:t>
-      </w:r>
-      <w:proofErr w:type="gramEnd"/>
-    </w:p>
-    <w:p>
-      <w:r>
-        <w:t xml:space="preserve">God: Welcome, </w:t>
-      </w:r>
-      <w:r>
-        <w:t>lost</w:t>
-      </w:r>
-      <w:r>
-        <w:t xml:space="preserve"> soul. </w:t>
-      </w:r>
-    </w:p>
-    <w:p>
-      <w:r>
-        <w:t>God: Your life as you knew it is over, but do not fear.</w:t>
-      </w:r>
-    </w:p>
-    <w:p>
-      <w:r>
-        <w:t>God: You have been chosen to be reborn as the champion of a world</w:t>
-      </w:r>
-      <w:r>
-        <w:t xml:space="preserve"> in peril.</w:t>
-      </w:r>
-    </w:p>
-    <w:p>
-      <w:r>
-        <w:t xml:space="preserve">God: </w:t>
-      </w:r>
-      <w:r>
-        <w:t>It is up to you to</w:t>
-      </w:r>
-      <w:r>
-        <w:t xml:space="preserve"> defeat the </w:t>
-      </w:r>
-      <w:r>
-        <w:t>wicked</w:t>
-      </w:r>
-      <w:r>
-        <w:t xml:space="preserve"> Demon Lord</w:t>
-      </w:r>
-      <w:r>
-        <w:t xml:space="preserve"> and restore peace and balance to all.</w:t>
-      </w:r>
-    </w:p>
-    <w:p>
-      <w:r>
-        <w:t xml:space="preserve">God: </w:t>
-      </w:r>
-      <w:r>
-        <w:t xml:space="preserve">Now, </w:t>
-      </w:r>
-      <w:r>
-        <w:t>chosen one</w:t>
-      </w:r>
-      <w:r>
-        <w:t>, it is time</w:t>
-      </w:r>
-      <w:r>
-        <w:t>…</w:t>
-      </w:r>
-    </w:p>
-    <w:p>
-      <w:r>
-        <w:t xml:space="preserve">God: </w:t>
-      </w:r>
-      <w:r>
-        <w:t>G</w:t>
-      </w:r>
-      <w:r>
-        <w:t xml:space="preserve">o </w:t>
-      </w:r>
-      <w:r>
-        <w:t xml:space="preserve">forth </w:t>
-      </w:r>
-      <w:r>
-        <w:t xml:space="preserve">and </w:t>
-      </w:r>
-      <w:r>
-        <w:t xml:space="preserve">save </w:t>
-      </w:r>
-      <w:r>
-        <w:t>your new</w:t>
-      </w:r>
-      <w:r>
-        <w:t xml:space="preserve"> world.</w:t>
-      </w:r>
-    </w:p>
-    <w:p/>
-    <w:p>
-      <w:r>
-        <w:t xml:space="preserve">[ Scene: </w:t>
-      </w:r>
-      <w:proofErr w:type="gramStart"/>
-      <w:r>
-        <w:t>Forest ]</w:t>
-      </w:r>
-      <w:proofErr w:type="gramEnd"/>
-    </w:p>
-    <w:p>
-      <w:r>
-        <w:t>You</w:t>
-      </w:r>
-      <w:r>
-        <w:t xml:space="preserve"> w</w:t>
-      </w:r>
-      <w:r>
-        <w:t>a</w:t>
-      </w:r>
-      <w:r>
-        <w:t>ke in a strange forest</w:t>
-      </w:r>
-      <w:r>
-        <w:t xml:space="preserve">, the memory of </w:t>
-      </w:r>
-      <w:r>
-        <w:t>your</w:t>
-      </w:r>
-      <w:r>
-        <w:t xml:space="preserve"> divine</w:t>
-      </w:r>
-      <w:r>
-        <w:t xml:space="preserve"> encounter already </w:t>
-      </w:r>
-      <w:r>
-        <w:t>beginning to fade.</w:t>
-      </w:r>
-    </w:p>
-    <w:p>
-      <w:r>
-        <w:t xml:space="preserve">A </w:t>
-      </w:r>
-      <w:r>
-        <w:t xml:space="preserve">small two-headed bird </w:t>
-      </w:r>
-      <w:r>
-        <w:t>flies</w:t>
-      </w:r>
-      <w:r>
-        <w:t xml:space="preserve"> overhead</w:t>
-      </w:r>
-      <w:r>
-        <w:t>, high above the alien</w:t>
-      </w:r>
-      <w:r>
-        <w:t>-looking</w:t>
-      </w:r>
-      <w:r>
-        <w:t xml:space="preserve"> trees</w:t>
+        <w:t xml:space="preserve">There </w:t>
+      </w:r>
+      <w:r>
+        <w:t>can</w:t>
+      </w:r>
+      <w:r>
+        <w:t xml:space="preserve"> be no doubt </w:t>
+      </w:r>
+      <w:r>
+        <w:t>you</w:t>
+      </w:r>
+      <w:r>
+        <w:t>’re now</w:t>
+      </w:r>
+      <w:r>
+        <w:t xml:space="preserve"> in a different</w:t>
+      </w:r>
+      <w:r>
+        <w:t xml:space="preserve"> world</w:t>
+      </w:r>
+      <w:r>
+        <w:t xml:space="preserve"> from the one you knew</w:t>
       </w:r>
       <w:r>
         <w:t>.</w:t>
@@ -213,116 +231,81 @@
       <w:r>
         <w:t xml:space="preserve"> </w:t>
       </w:r>
-      <w:r>
-        <w:t xml:space="preserve">There </w:t>
-      </w:r>
-      <w:r>
-        <w:t>can</w:t>
-      </w:r>
-      <w:r>
-        <w:t xml:space="preserve"> be no doubt </w:t>
-      </w:r>
-      <w:r>
-        <w:t>you</w:t>
-      </w:r>
-      <w:r>
-        <w:t>’re now</w:t>
-      </w:r>
-      <w:r>
-        <w:t xml:space="preserve"> in a different</w:t>
-      </w:r>
-      <w:r>
-        <w:t xml:space="preserve"> world</w:t>
-      </w:r>
-      <w:r>
-        <w:t xml:space="preserve"> from the one you knew</w:t>
+    </w:p>
+    <w:p>
+      <w:r>
+        <w:t>You rummage through your pockets</w:t>
+      </w:r>
+      <w:r>
+        <w:t xml:space="preserve"> looking</w:t>
+      </w:r>
+      <w:r>
+        <w:t xml:space="preserve"> for something useful – but </w:t>
+      </w:r>
+      <w:r>
+        <w:t>come up</w:t>
+      </w:r>
+      <w:r>
+        <w:t xml:space="preserve"> empty.</w:t>
+      </w:r>
+      <w:r>
+        <w:t xml:space="preserve"> </w:t>
+      </w:r>
+      <w:r>
+        <w:t xml:space="preserve">No </w:t>
+      </w:r>
+      <w:r>
+        <w:t xml:space="preserve">water, no </w:t>
+      </w:r>
+      <w:r>
+        <w:t>weapon, no map</w:t>
+      </w:r>
+      <w:r>
+        <w:t>, not even a snack.</w:t>
+      </w:r>
+    </w:p>
+    <w:p>
+      <w:r>
+        <w:t xml:space="preserve">Before you </w:t>
+      </w:r>
+      <w:r>
+        <w:t>c</w:t>
+      </w:r>
+      <w:r>
+        <w:t>an</w:t>
+      </w:r>
+      <w:r>
+        <w:t xml:space="preserve"> even think about </w:t>
+      </w:r>
+      <w:r>
+        <w:t xml:space="preserve">facing the Demon Lord, you need to </w:t>
+      </w:r>
+      <w:r>
+        <w:t>make it</w:t>
+      </w:r>
+      <w:r>
+        <w:t xml:space="preserve"> out of this forest</w:t>
       </w:r>
       <w:r>
         <w:t>.</w:t>
       </w:r>
+    </w:p>
+    <w:p>
+      <w:r>
+        <w:t>Where do you go? [</w:t>
+      </w:r>
       <w:r>
         <w:t xml:space="preserve"> </w:t>
       </w:r>
-    </w:p>
-    <w:p>
-      <w:r>
-        <w:t>You rummage through your pockets</w:t>
-      </w:r>
-      <w:r>
-        <w:t xml:space="preserve"> looking</w:t>
-      </w:r>
-      <w:r>
-        <w:t xml:space="preserve"> for something useful – but </w:t>
-      </w:r>
-      <w:r>
-        <w:t>come up</w:t>
-      </w:r>
-      <w:r>
-        <w:t xml:space="preserve"> empty.</w:t>
+      <w:r>
+        <w:t>North, South, East, West</w:t>
       </w:r>
       <w:r>
         <w:t xml:space="preserve"> </w:t>
       </w:r>
       <w:r>
-        <w:t xml:space="preserve">No </w:t>
-      </w:r>
-      <w:r>
-        <w:t xml:space="preserve">water, no </w:t>
-      </w:r>
-      <w:r>
-        <w:t>weapon, no map</w:t>
-      </w:r>
-      <w:r>
-        <w:t>, not even a snack.</w:t>
-      </w:r>
-    </w:p>
-    <w:p>
-      <w:r>
-        <w:t xml:space="preserve">Before you </w:t>
-      </w:r>
-      <w:r>
-        <w:t>c</w:t>
-      </w:r>
-      <w:r>
-        <w:t>an</w:t>
-      </w:r>
-      <w:r>
-        <w:t xml:space="preserve"> even think about </w:t>
-      </w:r>
-      <w:r>
-        <w:t xml:space="preserve">facing the Demon Lord, you need to </w:t>
-      </w:r>
-      <w:r>
-        <w:t>make it</w:t>
-      </w:r>
-      <w:r>
-        <w:t xml:space="preserve"> out of this forest</w:t>
-      </w:r>
-      <w:r>
-        <w:t>.</w:t>
-      </w:r>
-    </w:p>
-    <w:p>
-      <w:r>
-        <w:t>Where do you go? [</w:t>
-      </w:r>
-      <w:r>
-        <w:t xml:space="preserve"> </w:t>
-      </w:r>
-      <w:r>
-        <w:t xml:space="preserve">North, South, East, </w:t>
-      </w:r>
-      <w:proofErr w:type="gramStart"/>
-      <w:r>
-        <w:t>West</w:t>
-      </w:r>
-      <w:r>
-        <w:t xml:space="preserve"> </w:t>
-      </w:r>
-      <w:r>
         <w:t>]</w:t>
       </w:r>
-      <w:proofErr w:type="gramEnd"/>
       <w:r>
         <w:t xml:space="preserve"> (this choice is pointless)</w:t>
       </w:r>
@@ -335,10 +318,7 @@
         <w:t>ou pick a direction and start walki</w:t>
       </w:r>
       <w:r>
-        <w:t>ng</w:t>
-      </w:r>
-      <w:r>
-        <w:t xml:space="preserve"> –</w:t>
+        <w:t>ng –</w:t>
       </w:r>
       <w:r>
         <w:t xml:space="preserve"> and hope </w:t>
@@ -349,13 +329,8 @@
     </w:p>
     <w:p>
       <w:r>
-        <w:t xml:space="preserve">[ fade to </w:t>
-      </w:r>
-      <w:proofErr w:type="gramStart"/>
-      <w:r>
-        <w:t>black ]</w:t>
-      </w:r>
-      <w:proofErr w:type="gramEnd"/>
+        <w:t>[ fade to black ]</w:t>
+      </w:r>
     </w:p>
     <w:p/>
     <w:p>
@@ -370,40 +345,25 @@
       </w:r>
     </w:p>
     <w:p>
-      <w:proofErr w:type="spellStart"/>
-      <w:r>
-        <w:t>Some time</w:t>
-      </w:r>
-      <w:proofErr w:type="spellEnd"/>
-      <w:r>
-        <w:t xml:space="preserve"> later…</w:t>
-      </w:r>
-    </w:p>
-    <w:p>
-      <w:r>
-        <w:t xml:space="preserve">[ Scene: </w:t>
-      </w:r>
-      <w:proofErr w:type="gramStart"/>
-      <w:r>
-        <w:t>Forest ]</w:t>
-      </w:r>
-      <w:proofErr w:type="gramEnd"/>
+      <w:r>
+        <w:t>Some time later…</w:t>
+      </w:r>
+    </w:p>
+    <w:p>
+      <w:r>
+        <w:t>[ Scene: Forest ]</w:t>
+      </w:r>
     </w:p>
     <w:p>
       <w:r>
         <w:t>[ walking noises for a few seconds</w:t>
       </w:r>
       <w:r>
-        <w:t xml:space="preserve">, then a wolf </w:t>
-      </w:r>
-      <w:proofErr w:type="gramStart"/>
-      <w:r>
-        <w:t>howl</w:t>
+        <w:t>, then a wolf howl</w:t>
       </w:r>
       <w:r>
         <w:t xml:space="preserve"> ]</w:t>
       </w:r>
-      <w:proofErr w:type="gramEnd"/>
     </w:p>
     <w:p>
       <w:r>
@@ -433,13 +393,8 @@
       <w:r>
         <w:t xml:space="preserve">What do you do? [ Ignore it or </w:t>
       </w:r>
-      <w:proofErr w:type="gramStart"/>
-      <w:r>
-        <w:t>Investigate ]</w:t>
-      </w:r>
-      <w:proofErr w:type="gramEnd"/>
-      <w:r>
-        <w:t xml:space="preserve"> (ignore skips to the next </w:t>
+      <w:r>
+        <w:t xml:space="preserve">Investigate ] (ignore skips to the next </w:t>
       </w:r>
       <w:r>
         <w:t>encounter</w:t>
@@ -458,13 +413,8 @@
     </w:p>
     <w:p>
       <w:r>
-        <w:t xml:space="preserve">[ wolf </w:t>
-      </w:r>
-      <w:proofErr w:type="gramStart"/>
-      <w:r>
-        <w:t>appears ]</w:t>
-      </w:r>
-      <w:proofErr w:type="gramEnd"/>
+        <w:t>[ wolf appears ]</w:t>
+      </w:r>
     </w:p>
     <w:p>
       <w:r>
@@ -507,13 +457,8 @@
       <w:r>
         <w:t>Wolf: “</w:t>
       </w:r>
-      <w:proofErr w:type="spellStart"/>
-      <w:r>
-        <w:t>Grrr</w:t>
-      </w:r>
-      <w:proofErr w:type="spellEnd"/>
-      <w:r>
-        <w:t xml:space="preserve">… </w:t>
+      <w:r>
+        <w:t xml:space="preserve">Grrr… </w:t>
       </w:r>
       <w:r>
         <w:t xml:space="preserve">Your kind is not welcome here, </w:t>
@@ -546,13 +491,8 @@
         <w:t xml:space="preserve"> </w:t>
       </w:r>
       <w:r>
-        <w:t>lost” or “I’m here to slay you</w:t>
-      </w:r>
-      <w:proofErr w:type="gramStart"/>
-      <w:r>
-        <w:t>” ]</w:t>
-      </w:r>
-      <w:proofErr w:type="gramEnd"/>
+        <w:t>lost” or “I’m here to slay you” ]</w:t>
+      </w:r>
     </w:p>
     <w:p>
       <w:r>
@@ -680,13 +620,8 @@
         <w:t xml:space="preserve">What do you do? [ Use </w:t>
       </w:r>
       <w:r>
-        <w:t xml:space="preserve">fire magic, use earth magic, use water magic, or use wind </w:t>
-      </w:r>
-      <w:proofErr w:type="gramStart"/>
-      <w:r>
-        <w:t>magic ]</w:t>
-      </w:r>
-      <w:proofErr w:type="gramEnd"/>
+        <w:t>fire magic, use earth magic, use water magic, or use wind magic ]</w:t>
+      </w:r>
     </w:p>
     <w:p>
       <w:r>
@@ -721,28 +656,15 @@
     </w:p>
     <w:p>
       <w:r>
-        <w:t xml:space="preserve">[ wolf fades, replaced by wolf </w:t>
-      </w:r>
-      <w:proofErr w:type="gramStart"/>
-      <w:r>
-        <w:t>girl ]</w:t>
-      </w:r>
-      <w:proofErr w:type="gramEnd"/>
-    </w:p>
-    <w:p>
-      <w:r>
-        <w:t>…</w:t>
-      </w:r>
-      <w:proofErr w:type="gramStart"/>
-      <w:r>
-        <w:t>and</w:t>
-      </w:r>
-      <w:r>
-        <w:t>,</w:t>
-      </w:r>
-      <w:proofErr w:type="gramEnd"/>
-      <w:r>
-        <w:t xml:space="preserve"> much to your surprise,</w:t>
+        <w:t>[ wolf fades, replaced by wolf girl ]</w:t>
+      </w:r>
+    </w:p>
+    <w:p>
+      <w:r>
+        <w:t>…and</w:t>
+      </w:r>
+      <w:r>
+        <w:t>, much to your surprise,</w:t>
       </w:r>
       <w:r>
         <w:t xml:space="preserve"> transforms into a cute girl.</w:t>
@@ -750,26 +672,16 @@
     </w:p>
     <w:p>
       <w:r>
-        <w:t xml:space="preserve">[ wolf girl gets </w:t>
-      </w:r>
-      <w:proofErr w:type="gramStart"/>
-      <w:r>
-        <w:t>closer ]</w:t>
-      </w:r>
-      <w:proofErr w:type="gramEnd"/>
-    </w:p>
-    <w:p>
-      <w:r>
-        <w:t xml:space="preserve">Wolf: “Oh wow, you’re </w:t>
-      </w:r>
-      <w:proofErr w:type="spellStart"/>
-      <w:r>
-        <w:t>so</w:t>
+        <w:t>[ wolf girl gets closer ]</w:t>
+      </w:r>
+    </w:p>
+    <w:p>
+      <w:r>
+        <w:t>Wolf: “Oh wow, you’re so</w:t>
       </w:r>
       <w:r>
         <w:t>oooo</w:t>
       </w:r>
-      <w:proofErr w:type="spellEnd"/>
       <w:r>
         <w:t xml:space="preserve"> strong! </w:t>
       </w:r>
@@ -811,26 +723,16 @@
         <w:t>“What are you talking about?”</w:t>
       </w:r>
       <w:r>
-        <w:t xml:space="preserve"> or “You lost once and you’re giving up?</w:t>
-      </w:r>
-      <w:proofErr w:type="gramStart"/>
-      <w:r>
-        <w:t>”</w:t>
+        <w:t xml:space="preserve"> or “You lost once and you’re giving up?”</w:t>
       </w:r>
       <w:r>
         <w:t xml:space="preserve"> ]</w:t>
       </w:r>
-      <w:proofErr w:type="gramEnd"/>
-    </w:p>
-    <w:p>
-      <w:r>
-        <w:t xml:space="preserve">[ heart </w:t>
-      </w:r>
-      <w:proofErr w:type="gramStart"/>
-      <w:r>
-        <w:t>eyes ]</w:t>
-      </w:r>
-      <w:proofErr w:type="gramEnd"/>
+    </w:p>
+    <w:p>
+      <w:r>
+        <w:t>[ heart eyes ]</w:t>
+      </w:r>
     </w:p>
     <w:p>
       <w:r>
@@ -871,20 +773,30 @@
     <w:p>
       <w:r>
         <w:lastRenderedPageBreak/>
-        <w:t xml:space="preserve">[ </w:t>
-      </w:r>
-      <w:proofErr w:type="gramStart"/>
-      <w:r>
-        <w:t>blush ]</w:t>
-      </w:r>
-      <w:proofErr w:type="gramEnd"/>
+        <w:t>[ blush ]</w:t>
+      </w:r>
     </w:p>
     <w:p>
       <w:r>
         <w:t>Wolf: “</w:t>
       </w:r>
       <w:r>
-        <w:t>Plus, I have a submission kink.</w:t>
+        <w:t xml:space="preserve">Plus, I </w:t>
+      </w:r>
+      <w:r>
+        <w:t xml:space="preserve">honestly </w:t>
+      </w:r>
+      <w:r>
+        <w:t xml:space="preserve">have a </w:t>
+      </w:r>
+      <w:r>
+        <w:t xml:space="preserve">bit of a </w:t>
+      </w:r>
+      <w:r>
+        <w:t>submission kink</w:t>
+      </w:r>
+      <w:r>
+        <w:t>…</w:t>
       </w:r>
       <w:r>
         <w:t>”</w:t>
@@ -892,17 +804,18 @@
     </w:p>
     <w:p>
       <w:r>
-        <w:t xml:space="preserve">[ sad puppy </w:t>
-      </w:r>
-      <w:proofErr w:type="gramStart"/>
-      <w:r>
-        <w:t>eyes ]</w:t>
-      </w:r>
-      <w:proofErr w:type="gramEnd"/>
-    </w:p>
-    <w:p>
-      <w:r>
-        <w:t>Wolf: “I’ll do anything you want – be your slave, or your housewife, or your mewling fangirl. Please, just let me stay by your side!”</w:t>
+        <w:t>[ sad puppy eyes ]</w:t>
+      </w:r>
+    </w:p>
+    <w:p>
+      <w:r>
+        <w:t>Wolf: “</w:t>
+      </w:r>
+      <w:r>
+        <w:t xml:space="preserve">Anyway, </w:t>
+      </w:r>
+      <w:r>
+        <w:t>I’ll do anything you want – be your slave, or your housewife, or your mewling fangirl. Please, just let me stay by your side!”</w:t>
       </w:r>
     </w:p>
     <w:p>
@@ -910,141 +823,121 @@
         <w:t>What do you say? [ “No, thanks”</w:t>
       </w:r>
       <w:r>
-        <w:t xml:space="preserve"> or “Get stronger and protect your forest instead</w:t>
-      </w:r>
-      <w:proofErr w:type="gramStart"/>
+        <w:t xml:space="preserve"> or “Get stronger and protect your forest instead”</w:t>
+      </w:r>
+      <w:r>
+        <w:t xml:space="preserve"> </w:t>
+      </w:r>
+      <w:r>
+        <w:t>]</w:t>
+      </w:r>
+    </w:p>
+    <w:p>
+      <w:r>
+        <w:t>[ ears drooping / pouting ]</w:t>
+      </w:r>
+    </w:p>
+    <w:p>
+      <w:r>
+        <w:t>Wolf: “</w:t>
+      </w:r>
+      <w:r>
+        <w:t>Alright, fine… I guess you can go.</w:t>
+      </w:r>
+      <w:r>
+        <w:t xml:space="preserve"> I won’t stop you.”</w:t>
+      </w:r>
+    </w:p>
+    <w:p>
+      <w:r>
+        <w:t xml:space="preserve">What do you do? [ </w:t>
+      </w:r>
+      <w:r>
+        <w:t>thank her for not eating you</w:t>
+      </w:r>
+      <w:r>
+        <w:t xml:space="preserve"> </w:t>
+      </w:r>
+      <w:r>
+        <w:t>or ask</w:t>
+      </w:r>
+      <w:r>
+        <w:t xml:space="preserve"> for directions ]</w:t>
+      </w:r>
+    </w:p>
+    <w:p>
+      <w:r>
+        <w:t>[ normal ]</w:t>
+      </w:r>
+    </w:p>
+    <w:p>
+      <w:r>
+        <w:t xml:space="preserve">The wolf girl </w:t>
+      </w:r>
+      <w:r>
+        <w:t>nods</w:t>
+      </w:r>
+      <w:r>
+        <w:t xml:space="preserve"> in understanding</w:t>
+      </w:r>
+      <w:r>
+        <w:t xml:space="preserve"> and points </w:t>
+      </w:r>
+      <w:r>
+        <w:t>toward a distant mountain peak.</w:t>
+      </w:r>
+    </w:p>
+    <w:p>
+      <w:r>
+        <w:t>Wolf: “</w:t>
+      </w:r>
+      <w:r>
+        <w:t>The</w:t>
+      </w:r>
+      <w:r>
+        <w:t xml:space="preserve">re’s a </w:t>
+      </w:r>
+      <w:r>
+        <w:t xml:space="preserve">human </w:t>
+      </w:r>
+      <w:r>
+        <w:t xml:space="preserve">city </w:t>
+      </w:r>
+      <w:r>
+        <w:t>that way</w:t>
+      </w:r>
+      <w:r>
+        <w:t>. I think that’s where their leader lives.”</w:t>
+      </w:r>
+    </w:p>
+    <w:p>
+      <w:r>
+        <w:t>Wolf: “</w:t>
+      </w:r>
+      <w:r>
+        <w:t>Please, a</w:t>
+      </w:r>
+      <w:r>
+        <w:t xml:space="preserve">llow me to at least </w:t>
+      </w:r>
+      <w:r>
+        <w:t>take you</w:t>
+      </w:r>
+      <w:r>
+        <w:t xml:space="preserve"> to the edge of the forest.</w:t>
+      </w:r>
+      <w:r>
+        <w:t xml:space="preserve"> It’d be a shame if the human who bested me died</w:t>
+      </w:r>
+      <w:r>
+        <w:t xml:space="preserve"> </w:t>
+      </w:r>
+      <w:r>
+        <w:t>in some horribly pathetic way, like starving to death or something.</w:t>
+      </w:r>
       <w:r>
         <w:t>”</w:t>
       </w:r>
-      <w:r>
-        <w:t xml:space="preserve"> </w:t>
-      </w:r>
-      <w:r>
-        <w:t>]</w:t>
-      </w:r>
-      <w:proofErr w:type="gramEnd"/>
-    </w:p>
-    <w:p>
-      <w:r>
-        <w:t xml:space="preserve">[ ears drooping / </w:t>
-      </w:r>
-      <w:proofErr w:type="gramStart"/>
-      <w:r>
-        <w:t>pouting ]</w:t>
-      </w:r>
-      <w:proofErr w:type="gramEnd"/>
-    </w:p>
-    <w:p>
-      <w:r>
-        <w:t>Wolf: “</w:t>
-      </w:r>
-      <w:r>
-        <w:t>Alright, fine… I guess you can go.</w:t>
-      </w:r>
-      <w:r>
-        <w:t xml:space="preserve"> I won’t stop you.”</w:t>
-      </w:r>
-    </w:p>
-    <w:p>
-      <w:r>
-        <w:t xml:space="preserve">What do you do? [ </w:t>
-      </w:r>
-      <w:r>
-        <w:t>thank her for not eating you</w:t>
-      </w:r>
-      <w:r>
-        <w:t xml:space="preserve"> </w:t>
-      </w:r>
-      <w:r>
-        <w:t>or ask</w:t>
-      </w:r>
-      <w:r>
-        <w:t xml:space="preserve"> for </w:t>
-      </w:r>
-      <w:proofErr w:type="gramStart"/>
-      <w:r>
-        <w:t>directions ]</w:t>
-      </w:r>
-      <w:proofErr w:type="gramEnd"/>
-    </w:p>
-    <w:p>
-      <w:r>
-        <w:t xml:space="preserve">[ </w:t>
-      </w:r>
-      <w:proofErr w:type="gramStart"/>
-      <w:r>
-        <w:t>normal ]</w:t>
-      </w:r>
-      <w:proofErr w:type="gramEnd"/>
-    </w:p>
-    <w:p>
-      <w:r>
-        <w:t xml:space="preserve">The wolf girl </w:t>
-      </w:r>
-      <w:r>
-        <w:t>nods</w:t>
-      </w:r>
-      <w:r>
-        <w:t xml:space="preserve"> in understanding</w:t>
-      </w:r>
-      <w:r>
-        <w:t xml:space="preserve"> and points </w:t>
-      </w:r>
-      <w:r>
-        <w:t>toward a distant mountain peak.</w:t>
-      </w:r>
-    </w:p>
-    <w:p>
-      <w:r>
-        <w:t>Wolf: “</w:t>
-      </w:r>
-      <w:r>
-        <w:t>The</w:t>
-      </w:r>
-      <w:r>
-        <w:t xml:space="preserve">re’s a </w:t>
-      </w:r>
-      <w:r>
-        <w:t xml:space="preserve">human </w:t>
-      </w:r>
-      <w:r>
-        <w:t xml:space="preserve">city </w:t>
-      </w:r>
-      <w:r>
-        <w:t>that way</w:t>
-      </w:r>
-      <w:r>
-        <w:t>. I think that’s where their leader lives.”</w:t>
-      </w:r>
-    </w:p>
-    <w:p>
-      <w:r>
-        <w:t>Wolf: “</w:t>
-      </w:r>
-      <w:r>
-        <w:t>Please, a</w:t>
-      </w:r>
-      <w:r>
-        <w:t xml:space="preserve">llow me to at least </w:t>
-      </w:r>
-      <w:r>
-        <w:t>take you</w:t>
-      </w:r>
-      <w:r>
-        <w:t xml:space="preserve"> to the edge of the forest.</w:t>
-      </w:r>
-      <w:r>
-        <w:t xml:space="preserve"> It’d be a shame if the human who bested me died</w:t>
-      </w:r>
-      <w:r>
-        <w:t xml:space="preserve"> </w:t>
-      </w:r>
-      <w:r>
-        <w:t>in some horribly pathetic way, like starving to death or something.</w:t>
-      </w:r>
-      <w:r>
-        <w:t>”</w:t>
-      </w:r>
     </w:p>
     <w:p>
       <w:r>
@@ -1067,13 +960,8 @@
     </w:p>
     <w:p>
       <w:r>
-        <w:t xml:space="preserve">[ fade to </w:t>
-      </w:r>
-      <w:proofErr w:type="gramStart"/>
-      <w:r>
-        <w:t>black ]</w:t>
-      </w:r>
-      <w:proofErr w:type="gramEnd"/>
+        <w:t>[ fade to black ]</w:t>
+      </w:r>
     </w:p>
     <w:p/>
     <w:p>
@@ -1089,16 +977,8 @@
     </w:p>
     <w:p>
       <w:r>
-        <w:t xml:space="preserve">[ Scene: </w:t>
-      </w:r>
-      <w:proofErr w:type="gramStart"/>
-      <w:r>
-        <w:t>City</w:t>
-      </w:r>
-      <w:r>
-        <w:t xml:space="preserve"> ]</w:t>
-      </w:r>
-      <w:proofErr w:type="gramEnd"/>
+        <w:t>[ Scene: City ]</w:t>
+      </w:r>
     </w:p>
     <w:p>
       <w:r>
@@ -1139,26 +1019,13 @@
         <w:t xml:space="preserve">Where do you go first? [ </w:t>
       </w:r>
       <w:r>
-        <w:t xml:space="preserve">Inn, restaurant, or </w:t>
-      </w:r>
-      <w:proofErr w:type="gramStart"/>
-      <w:r>
-        <w:t>blacksmith ]</w:t>
-      </w:r>
-      <w:proofErr w:type="gramEnd"/>
-      <w:r>
-        <w:t xml:space="preserve"> (this choice is pointless)</w:t>
-      </w:r>
-    </w:p>
-    <w:p>
-      <w:r>
-        <w:t xml:space="preserve">[ walking noises for a few seconds, then a </w:t>
-      </w:r>
-      <w:proofErr w:type="gramStart"/>
-      <w:r>
-        <w:t>scream ]</w:t>
-      </w:r>
-      <w:proofErr w:type="gramEnd"/>
+        <w:t>Inn, restaurant, or blacksmith ] (this choice is pointless)</w:t>
+      </w:r>
+    </w:p>
+    <w:p>
+      <w:r>
+        <w:t>[ walking noises for a few seconds, then a scream ]</w:t>
+      </w:r>
     </w:p>
     <w:p>
       <w:r>
@@ -1275,15 +1142,7 @@
     </w:p>
     <w:p>
       <w:r>
-        <w:t xml:space="preserve">What do you do? [ Help them out or Prioritize the </w:t>
-      </w:r>
-      <w:proofErr w:type="gramStart"/>
-      <w:r>
-        <w:t>townsfolk ]</w:t>
-      </w:r>
-      <w:proofErr w:type="gramEnd"/>
-      <w:r>
-        <w:t xml:space="preserve"> (if prioritize the townsfolk</w:t>
+        <w:t>What do you do? [ Help them out or Prioritize the townsfolk ] (if prioritize the townsfolk</w:t>
       </w:r>
       <w:r>
         <w:t xml:space="preserve"> (or escape, or ignore… something like that)</w:t>
@@ -1294,13 +1153,8 @@
     </w:p>
     <w:p>
       <w:r>
-        <w:t xml:space="preserve">[ knight captain </w:t>
-      </w:r>
-      <w:proofErr w:type="gramStart"/>
-      <w:r>
-        <w:t>appears ]</w:t>
-      </w:r>
-      <w:proofErr w:type="gramEnd"/>
+        <w:t>[ knight captain appears ]</w:t>
+      </w:r>
     </w:p>
     <w:p>
       <w:r>
@@ -1350,13 +1204,8 @@
     </w:p>
     <w:p>
       <w:r>
-        <w:t xml:space="preserve">[ </w:t>
-      </w:r>
-      <w:proofErr w:type="gramStart"/>
-      <w:r>
-        <w:t>grimacing ]</w:t>
-      </w:r>
-      <w:proofErr w:type="gramEnd"/>
+        <w:t>[ grimacing ]</w:t>
+      </w:r>
     </w:p>
     <w:p>
       <w:r>
@@ -1390,14 +1239,12 @@
       <w:r>
         <w:t xml:space="preserve">enemy or </w:t>
       </w:r>
-      <w:proofErr w:type="gramStart"/>
       <w:r>
         <w:t>fight</w:t>
       </w:r>
       <w:r>
         <w:t xml:space="preserve"> ]</w:t>
       </w:r>
-      <w:proofErr w:type="gramEnd"/>
       <w:r>
         <w:t xml:space="preserve"> </w:t>
       </w:r>
@@ -1439,15 +1286,7 @@
         <w:t>s</w:t>
       </w:r>
       <w:r>
-        <w:t xml:space="preserve">, water, or </w:t>
-      </w:r>
-      <w:proofErr w:type="gramStart"/>
-      <w:r>
-        <w:t>wind ]</w:t>
-      </w:r>
-      <w:proofErr w:type="gramEnd"/>
-      <w:r>
-        <w:t xml:space="preserve"> shoot</w:t>
+        <w:t>, water, or wind ] shoot</w:t>
       </w:r>
       <w:r>
         <w:t>(</w:t>
@@ -1464,13 +1303,8 @@
       <w:r>
         <w:t xml:space="preserve"> and </w:t>
       </w:r>
-      <w:proofErr w:type="gramStart"/>
-      <w:r>
-        <w:t>knocks</w:t>
-      </w:r>
-      <w:proofErr w:type="gramEnd"/>
-      <w:r>
-        <w:t xml:space="preserve"> the </w:t>
+      <w:r>
+        <w:t xml:space="preserve">knocks the </w:t>
       </w:r>
       <w:r>
         <w:t>demon</w:t>
@@ -1492,13 +1326,8 @@
     </w:p>
     <w:p>
       <w:r>
-        <w:t xml:space="preserve">[ </w:t>
-      </w:r>
-      <w:proofErr w:type="gramStart"/>
-      <w:r>
-        <w:t>blushing ]</w:t>
-      </w:r>
-      <w:proofErr w:type="gramEnd"/>
+        <w:t>[ blushing ]</w:t>
+      </w:r>
     </w:p>
     <w:p>
       <w:r>
@@ -1537,23 +1366,13 @@
     </w:p>
     <w:p>
       <w:r>
-        <w:t xml:space="preserve">What do you say? [ “Neither can I”, “Isn’t this your job?”, or “Not this again” if you did encounter </w:t>
-      </w:r>
-      <w:proofErr w:type="gramStart"/>
-      <w:r>
-        <w:t>1 ]</w:t>
-      </w:r>
-      <w:proofErr w:type="gramEnd"/>
-    </w:p>
-    <w:p>
-      <w:r>
-        <w:t xml:space="preserve">[ </w:t>
-      </w:r>
-      <w:proofErr w:type="gramStart"/>
-      <w:r>
-        <w:t>sad ]</w:t>
-      </w:r>
-      <w:proofErr w:type="gramEnd"/>
+        <w:t>What do you say? [ “Neither can I”, “Isn’t this your job?”, or “Not this again” if you did encounter 1 ]</w:t>
+      </w:r>
+    </w:p>
+    <w:p>
+      <w:r>
+        <w:t>[ sad ]</w:t>
+      </w:r>
     </w:p>
     <w:p>
       <w:r>
@@ -1582,13 +1401,8 @@
     </w:p>
     <w:p>
       <w:r>
-        <w:t xml:space="preserve">[ heart </w:t>
-      </w:r>
-      <w:proofErr w:type="gramStart"/>
-      <w:r>
-        <w:t>eyes ]</w:t>
-      </w:r>
-      <w:proofErr w:type="gramEnd"/>
+        <w:t>[ heart eyes ]</w:t>
+      </w:r>
     </w:p>
     <w:p>
       <w:r>
@@ -1650,13 +1464,8 @@
         <w:t>No, thanks” or “</w:t>
       </w:r>
       <w:r>
-        <w:t>I have enough problems to deal with</w:t>
-      </w:r>
-      <w:proofErr w:type="gramStart"/>
-      <w:r>
-        <w:t>” ]</w:t>
-      </w:r>
-      <w:proofErr w:type="gramEnd"/>
+        <w:t>I have enough problems to deal with” ]</w:t>
+      </w:r>
     </w:p>
     <w:p>
       <w:r>
@@ -1668,71 +1477,85 @@
       <w:r>
         <w:t xml:space="preserve"> </w:t>
       </w:r>
-      <w:proofErr w:type="gramStart"/>
       <w:r>
         <w:t>pouting</w:t>
       </w:r>
       <w:r>
         <w:t xml:space="preserve"> ]</w:t>
       </w:r>
-      <w:proofErr w:type="gramEnd"/>
     </w:p>
     <w:p>
       <w:r>
         <w:lastRenderedPageBreak/>
+        <w:t>Knight Captain: “Aww</w:t>
+      </w:r>
+      <w:r>
+        <w:t>ww</w:t>
+      </w:r>
+      <w:r>
+        <w:t xml:space="preserve">, you’re </w:t>
+      </w:r>
+      <w:r>
+        <w:t>so mean</w:t>
+      </w:r>
+      <w:r>
+        <w:t>…”</w:t>
+      </w:r>
+    </w:p>
+    <w:p>
+      <w:r>
+        <w:t>In the background, another knight is viciously torn apart by the demons still rampaging through the city.</w:t>
+      </w:r>
+    </w:p>
+    <w:p>
+      <w:r>
+        <w:t>[ normal</w:t>
+      </w:r>
+      <w:r>
+        <w:t xml:space="preserve"> / stern</w:t>
+      </w:r>
+      <w:r>
+        <w:t xml:space="preserve"> ]</w:t>
+      </w:r>
+    </w:p>
+    <w:p>
+      <w:r>
+        <w:t xml:space="preserve">Knight Captain: “Well, allow me to at least </w:t>
+      </w:r>
+      <w:r>
+        <w:t>give you some guidance</w:t>
+      </w:r>
+      <w:r>
+        <w:t xml:space="preserve"> – as a fellow warrior</w:t>
+      </w:r>
+      <w:r>
+        <w:t>.</w:t>
+      </w:r>
+      <w:r>
+        <w:t>”</w:t>
+      </w:r>
+    </w:p>
+    <w:p>
+      <w:r>
         <w:t>Knight Captain: “</w:t>
       </w:r>
-      <w:proofErr w:type="spellStart"/>
-      <w:r>
-        <w:t>Aww</w:t>
-      </w:r>
-      <w:r>
-        <w:t>ww</w:t>
-      </w:r>
-      <w:proofErr w:type="spellEnd"/>
-      <w:r>
-        <w:t xml:space="preserve">, you’re </w:t>
-      </w:r>
-      <w:r>
-        <w:t>so mean</w:t>
-      </w:r>
-      <w:r>
-        <w:t>…”</w:t>
-      </w:r>
-    </w:p>
-    <w:p>
-      <w:r>
-        <w:t>In the background, another knight is viciously torn apart by the demons still rampaging through the city.</w:t>
-      </w:r>
-    </w:p>
-    <w:p>
-      <w:r>
-        <w:t>[ normal</w:t>
-      </w:r>
-      <w:r>
-        <w:t xml:space="preserve"> / </w:t>
-      </w:r>
-      <w:proofErr w:type="gramStart"/>
-      <w:r>
-        <w:t>stern</w:t>
-      </w:r>
-      <w:r>
-        <w:t xml:space="preserve"> ]</w:t>
-      </w:r>
-      <w:proofErr w:type="gramEnd"/>
-    </w:p>
-    <w:p>
-      <w:r>
-        <w:t xml:space="preserve">Knight Captain: “Well, allow me to at least </w:t>
-      </w:r>
-      <w:r>
-        <w:t>give you some guidance</w:t>
-      </w:r>
-      <w:r>
-        <w:t xml:space="preserve"> – </w:t>
-      </w:r>
-      <w:r>
-        <w:t>as a fellow warrior</w:t>
+      <w:r>
+        <w:t>Have you heard of the Demon Lord?</w:t>
+      </w:r>
+      <w:r>
+        <w:t xml:space="preserve"> He’s the one controlling these fiends. With your </w:t>
+      </w:r>
+      <w:r>
+        <w:t xml:space="preserve">incredible </w:t>
+      </w:r>
+      <w:r>
+        <w:t xml:space="preserve">power, you may be able to defeat him and </w:t>
+      </w:r>
+      <w:r>
+        <w:t>end this infernal war</w:t>
+      </w:r>
+      <w:r>
+        <w:t xml:space="preserve"> once and for all</w:t>
       </w:r>
       <w:r>
         <w:t>.</w:t>
@@ -1743,28 +1566,61 @@
     </w:p>
     <w:p>
       <w:r>
+        <w:t>[ smiling ]</w:t>
+      </w:r>
+    </w:p>
+    <w:p>
+      <w:r>
         <w:t>Knight Captain: “</w:t>
       </w:r>
       <w:r>
-        <w:t>Have you heard of the Demon Lord?</w:t>
-      </w:r>
-      <w:r>
-        <w:t xml:space="preserve"> He’s the one controlling these fiends. With your </w:t>
-      </w:r>
-      <w:r>
-        <w:t xml:space="preserve">incredible </w:t>
-      </w:r>
-      <w:r>
-        <w:t xml:space="preserve">power, you may be able to defeat him and </w:t>
-      </w:r>
-      <w:r>
-        <w:t>end this infernal war</w:t>
-      </w:r>
-      <w:r>
-        <w:t xml:space="preserve"> once and for all</w:t>
-      </w:r>
-      <w:r>
-        <w:t>.</w:t>
+        <w:t xml:space="preserve">If there’s anything you require, I will do my best to </w:t>
+      </w:r>
+      <w:r>
+        <w:t>see that you receive it.”</w:t>
+      </w:r>
+    </w:p>
+    <w:p>
+      <w:r>
+        <w:t xml:space="preserve">What do you need? [ Money or </w:t>
+      </w:r>
+      <w:r>
+        <w:t>Map</w:t>
+      </w:r>
+      <w:r>
+        <w:t xml:space="preserve"> </w:t>
+      </w:r>
+      <w:r>
+        <w:t>]</w:t>
+      </w:r>
+    </w:p>
+    <w:p>
+      <w:r>
+        <w:t>[ heart eyes ]</w:t>
+      </w:r>
+    </w:p>
+    <w:p>
+      <w:r>
+        <w:t>Knight Captain: “</w:t>
+      </w:r>
+      <w:r>
+        <w:t>Oh wow, so humble!”</w:t>
+      </w:r>
+    </w:p>
+    <w:p>
+      <w:r>
+        <w:t>[ normal / stern ]</w:t>
+      </w:r>
+    </w:p>
+    <w:p>
+      <w:r>
+        <w:t xml:space="preserve">Knight Captain: “*ahem* </w:t>
+      </w:r>
+      <w:r>
+        <w:t>Very well</w:t>
+      </w:r>
+      <w:r>
+        <w:t>, I’ll give you what I have.</w:t>
       </w:r>
       <w:r>
         <w:t>”</w:t>
@@ -1772,121 +1628,37 @@
     </w:p>
     <w:p>
       <w:r>
-        <w:t xml:space="preserve">[ </w:t>
-      </w:r>
-      <w:proofErr w:type="gramStart"/>
-      <w:r>
-        <w:t>smiling ]</w:t>
-      </w:r>
-      <w:proofErr w:type="gramEnd"/>
+        <w:t>[ smiling ]</w:t>
+      </w:r>
     </w:p>
     <w:p>
       <w:r>
         <w:t>Knight Captain: “</w:t>
       </w:r>
       <w:r>
-        <w:t xml:space="preserve">If there’s anything you require, I will do my best to </w:t>
-      </w:r>
-      <w:r>
-        <w:t>see that you receive it.”</w:t>
-      </w:r>
-    </w:p>
-    <w:p>
-      <w:r>
-        <w:t xml:space="preserve">What do you need? [ Money or </w:t>
-      </w:r>
-      <w:proofErr w:type="gramStart"/>
-      <w:r>
-        <w:t>Map</w:t>
+        <w:t>May you return victorious</w:t>
+      </w:r>
+      <w:r>
+        <w:t>, my friend.</w:t>
+      </w:r>
+      <w:r>
+        <w:t>”</w:t>
+      </w:r>
+    </w:p>
+    <w:p>
+      <w:r>
+        <w:t xml:space="preserve">The knight captain </w:t>
+      </w:r>
+      <w:r>
+        <w:t xml:space="preserve">hands you a small pouch and </w:t>
+      </w:r>
+      <w:r>
+        <w:t>offers a proud salute</w:t>
       </w:r>
       <w:r>
         <w:t xml:space="preserve"> </w:t>
       </w:r>
       <w:r>
-        <w:t>]</w:t>
-      </w:r>
-      <w:proofErr w:type="gramEnd"/>
-    </w:p>
-    <w:p>
-      <w:r>
-        <w:t xml:space="preserve">[ heart </w:t>
-      </w:r>
-      <w:proofErr w:type="gramStart"/>
-      <w:r>
-        <w:t>eyes ]</w:t>
-      </w:r>
-      <w:proofErr w:type="gramEnd"/>
-    </w:p>
-    <w:p>
-      <w:r>
-        <w:t>Knight Captain: “</w:t>
-      </w:r>
-      <w:r>
-        <w:t>Oh wow, so humble!”</w:t>
-      </w:r>
-    </w:p>
-    <w:p>
-      <w:r>
-        <w:t xml:space="preserve">[ normal / </w:t>
-      </w:r>
-      <w:proofErr w:type="gramStart"/>
-      <w:r>
-        <w:t>stern ]</w:t>
-      </w:r>
-      <w:proofErr w:type="gramEnd"/>
-    </w:p>
-    <w:p>
-      <w:r>
-        <w:t xml:space="preserve">Knight Captain: “*ahem* </w:t>
-      </w:r>
-      <w:r>
-        <w:t>Very well</w:t>
-      </w:r>
-      <w:r>
-        <w:t>, I’ll give you what I have.</w:t>
-      </w:r>
-      <w:r>
-        <w:t>”</w:t>
-      </w:r>
-    </w:p>
-    <w:p>
-      <w:r>
-        <w:t xml:space="preserve">[ </w:t>
-      </w:r>
-      <w:proofErr w:type="gramStart"/>
-      <w:r>
-        <w:t>smiling ]</w:t>
-      </w:r>
-      <w:proofErr w:type="gramEnd"/>
-    </w:p>
-    <w:p>
-      <w:r>
-        <w:t>Knight Captain: “</w:t>
-      </w:r>
-      <w:r>
-        <w:t>May you return victorious</w:t>
-      </w:r>
-      <w:r>
-        <w:t>, my friend.</w:t>
-      </w:r>
-      <w:r>
-        <w:t>”</w:t>
-      </w:r>
-    </w:p>
-    <w:p>
-      <w:r>
-        <w:t xml:space="preserve">The knight captain </w:t>
-      </w:r>
-      <w:r>
-        <w:t xml:space="preserve">hands you a small pouch and </w:t>
-      </w:r>
-      <w:r>
-        <w:t>offers a proud salute</w:t>
-      </w:r>
-      <w:r>
-        <w:t xml:space="preserve"> </w:t>
-      </w:r>
-      <w:r>
         <w:t xml:space="preserve">before returning to the </w:t>
       </w:r>
       <w:r>
@@ -1895,13 +1667,8 @@
     </w:p>
     <w:p>
       <w:r>
-        <w:t xml:space="preserve">[ knight captain </w:t>
-      </w:r>
-      <w:proofErr w:type="gramStart"/>
-      <w:r>
-        <w:t>disappears ]</w:t>
-      </w:r>
-      <w:proofErr w:type="gramEnd"/>
+        <w:t>[ knight captain disappears ]</w:t>
+      </w:r>
     </w:p>
     <w:p>
       <w:r>
@@ -1916,13 +1683,8 @@
     </w:p>
     <w:p>
       <w:r>
-        <w:t xml:space="preserve">[ fade to </w:t>
-      </w:r>
-      <w:proofErr w:type="gramStart"/>
-      <w:r>
-        <w:t>black ]</w:t>
-      </w:r>
-      <w:proofErr w:type="gramEnd"/>
+        <w:t>[ fade to black ]</w:t>
+      </w:r>
     </w:p>
     <w:p/>
     <w:p>
@@ -1935,13 +1697,8 @@
     </w:p>
     <w:p>
       <w:r>
-        <w:t xml:space="preserve">[ Scene: </w:t>
-      </w:r>
-      <w:proofErr w:type="gramStart"/>
-      <w:r>
-        <w:t>Castle ]</w:t>
-      </w:r>
-      <w:proofErr w:type="gramEnd"/>
+        <w:t>[ Scene: Castle ]</w:t>
+      </w:r>
     </w:p>
     <w:p>
       <w:r>
@@ -1985,13 +1742,8 @@
     </w:p>
     <w:p>
       <w:r>
-        <w:t xml:space="preserve">[ walking sounds for a few </w:t>
-      </w:r>
-      <w:proofErr w:type="gramStart"/>
-      <w:r>
-        <w:t>seconds ]</w:t>
-      </w:r>
-      <w:proofErr w:type="gramEnd"/>
+        <w:t>[ walking sounds for a few seconds ]</w:t>
+      </w:r>
     </w:p>
     <w:p>
       <w:r>
@@ -2024,13 +1776,8 @@
     </w:p>
     <w:p>
       <w:r>
-        <w:t xml:space="preserve">[ girl </w:t>
-      </w:r>
-      <w:proofErr w:type="gramStart"/>
-      <w:r>
-        <w:t>crying ]</w:t>
-      </w:r>
-      <w:proofErr w:type="gramEnd"/>
+        <w:t>[ girl crying ]</w:t>
+      </w:r>
     </w:p>
     <w:p>
       <w:r>
@@ -2042,15 +1789,7 @@
     </w:p>
     <w:p>
       <w:r>
-        <w:t xml:space="preserve">What do you do? [ Move on or </w:t>
-      </w:r>
-      <w:proofErr w:type="gramStart"/>
-      <w:r>
-        <w:t>investigate ]</w:t>
-      </w:r>
-      <w:proofErr w:type="gramEnd"/>
-      <w:r>
-        <w:t xml:space="preserve"> (if move on, skip to </w:t>
+        <w:t xml:space="preserve">What do you do? [ Move on or investigate ] (if move on, skip to </w:t>
       </w:r>
       <w:r>
         <w:t>next encounter</w:t>
@@ -2097,139 +1836,104 @@
         <w:t>girl</w:t>
       </w:r>
       <w:r>
-        <w:t>” or “I’m here to slay the Demon Lord</w:t>
-      </w:r>
-      <w:proofErr w:type="gramStart"/>
+        <w:t>” or “I’m here to slay the Demon Lord” ]</w:t>
+      </w:r>
+    </w:p>
+    <w:p>
+      <w:r>
+        <w:t>Princess: “</w:t>
+      </w:r>
+      <w:r>
+        <w:t>Open the door. I wish to speak to this intruder.”</w:t>
+      </w:r>
+    </w:p>
+    <w:p>
+      <w:r>
+        <w:t>The guards look at each other in confusion, but ultimately</w:t>
+      </w:r>
+      <w:r>
+        <w:t xml:space="preserve"> open the door and step aside.</w:t>
+      </w:r>
+    </w:p>
+    <w:p>
+      <w:r>
+        <w:t>[ princess appears ]</w:t>
+      </w:r>
+    </w:p>
+    <w:p>
+      <w:r>
+        <w:t xml:space="preserve">Princess: “Surprised, aren’t you? I bet you’re wondering why the demons are taking </w:t>
+      </w:r>
+      <w:r>
+        <w:t>orders from a human.”</w:t>
+      </w:r>
+    </w:p>
+    <w:p>
+      <w:r>
+        <w:t>[ sad ]</w:t>
+      </w:r>
+    </w:p>
+    <w:p>
+      <w:r>
+        <w:t xml:space="preserve">Princess: “You see, </w:t>
+      </w:r>
+      <w:r>
+        <w:t>in order to broker peace between our peoples, I’ve agreed to marry the Demon Lord and become his queen.”</w:t>
+      </w:r>
+    </w:p>
+    <w:p>
+      <w:r>
+        <w:t>What do you say? [ “You don’t look happy about that” or “</w:t>
+      </w:r>
+      <w:r>
+        <w:t>Your marriage won’t last long</w:t>
+      </w:r>
       <w:r>
         <w:t>” ]</w:t>
       </w:r>
-      <w:proofErr w:type="gramEnd"/>
+    </w:p>
+    <w:p>
+      <w:r>
+        <w:t>[ crying ]</w:t>
+      </w:r>
     </w:p>
     <w:p>
       <w:r>
         <w:t>Princess: “</w:t>
       </w:r>
       <w:r>
-        <w:t>Open the door. I wish to speak to this intruder.”</w:t>
-      </w:r>
-    </w:p>
-    <w:p>
-      <w:r>
-        <w:t>The guards look at each other in confusion, but ultimately</w:t>
-      </w:r>
-      <w:r>
-        <w:t xml:space="preserve"> open the door and step aside.</w:t>
-      </w:r>
-    </w:p>
-    <w:p>
-      <w:r>
-        <w:t xml:space="preserve">[ princess </w:t>
-      </w:r>
-      <w:proofErr w:type="gramStart"/>
-      <w:r>
-        <w:t>appears ]</w:t>
-      </w:r>
-      <w:proofErr w:type="gramEnd"/>
-    </w:p>
-    <w:p>
-      <w:r>
-        <w:t xml:space="preserve">Princess: “Surprised, aren’t you? I bet you’re wondering why the demons are taking </w:t>
-      </w:r>
-      <w:r>
-        <w:t>orders from a human.”</w:t>
-      </w:r>
-    </w:p>
-    <w:p>
-      <w:r>
-        <w:t xml:space="preserve">[ </w:t>
-      </w:r>
-      <w:proofErr w:type="gramStart"/>
-      <w:r>
-        <w:t>sad ]</w:t>
-      </w:r>
-      <w:proofErr w:type="gramEnd"/>
-    </w:p>
-    <w:p>
-      <w:r>
-        <w:t xml:space="preserve">Princess: “You see, </w:t>
-      </w:r>
-      <w:r>
-        <w:t>in order to broker peace between our peoples, I’ve agreed to marry the Demon Lord and become his queen.”</w:t>
-      </w:r>
-    </w:p>
-    <w:p>
-      <w:r>
-        <w:t>What do you say? [ “You don’t look happy about that” or “</w:t>
-      </w:r>
-      <w:r>
-        <w:t>Your marriage won’t last long</w:t>
-      </w:r>
-      <w:proofErr w:type="gramStart"/>
-      <w:r>
-        <w:t>” ]</w:t>
-      </w:r>
-      <w:proofErr w:type="gramEnd"/>
-    </w:p>
-    <w:p>
-      <w:r>
-        <w:t xml:space="preserve">[ </w:t>
-      </w:r>
-      <w:proofErr w:type="gramStart"/>
-      <w:r>
-        <w:t>crying ]</w:t>
-      </w:r>
-      <w:proofErr w:type="gramEnd"/>
+        <w:t xml:space="preserve">It matters not. This </w:t>
+      </w:r>
+      <w:r>
+        <w:t>is my duty</w:t>
+      </w:r>
+      <w:r>
+        <w:t xml:space="preserve"> as a princess</w:t>
+      </w:r>
+      <w:r>
+        <w:t>, and</w:t>
+      </w:r>
+      <w:r>
+        <w:t xml:space="preserve"> I have resigned myself to this fate.”</w:t>
+      </w:r>
+    </w:p>
+    <w:p>
+      <w:r>
+        <w:t>[ blush ]</w:t>
+      </w:r>
     </w:p>
     <w:p>
       <w:r>
         <w:t>Princess: “</w:t>
       </w:r>
       <w:r>
-        <w:t xml:space="preserve">It matters not. This </w:t>
-      </w:r>
-      <w:r>
-        <w:t>is my duty</w:t>
-      </w:r>
-      <w:r>
-        <w:t xml:space="preserve"> as a princess</w:t>
-      </w:r>
-      <w:r>
-        <w:t>, and</w:t>
-      </w:r>
-      <w:r>
-        <w:t xml:space="preserve"> I have resigned myself to this fate.”</w:t>
-      </w:r>
-    </w:p>
-    <w:p>
-      <w:r>
-        <w:t xml:space="preserve">[ </w:t>
-      </w:r>
-      <w:proofErr w:type="gramStart"/>
-      <w:r>
-        <w:t>blush ]</w:t>
-      </w:r>
-      <w:proofErr w:type="gramEnd"/>
-    </w:p>
-    <w:p>
-      <w:r>
-        <w:t>Princess: “</w:t>
-      </w:r>
-      <w:r>
         <w:t>That said…</w:t>
       </w:r>
       <w:r>
         <w:t xml:space="preserve"> </w:t>
       </w:r>
       <w:r>
-        <w:t xml:space="preserve">if some valiant </w:t>
-      </w:r>
-      <w:proofErr w:type="gramStart"/>
-      <w:r>
-        <w:t>knight</w:t>
-      </w:r>
-      <w:proofErr w:type="gramEnd"/>
-      <w:r>
-        <w:t xml:space="preserve"> were to </w:t>
+        <w:t xml:space="preserve">if some valiant knight were to </w:t>
       </w:r>
       <w:r>
         <w:t>ask for my hand instead, I would be much obliged.”</w:t>
@@ -2246,25 +1950,12 @@
         <w:t>“</w:t>
       </w:r>
       <w:r>
-        <w:t>Why get married at all?</w:t>
-      </w:r>
-      <w:proofErr w:type="gramStart"/>
-      <w:r>
-        <w:t>” ]</w:t>
-      </w:r>
-      <w:proofErr w:type="gramEnd"/>
-    </w:p>
-    <w:p>
-      <w:r>
-        <w:t xml:space="preserve">[ </w:t>
-      </w:r>
-      <w:proofErr w:type="gramStart"/>
-      <w:r>
-        <w:t>confused ?</w:t>
-      </w:r>
-      <w:proofErr w:type="gramEnd"/>
-      <w:r>
-        <w:t xml:space="preserve"> ]</w:t>
+        <w:t>Why get married at all?” ]</w:t>
+      </w:r>
+    </w:p>
+    <w:p>
+      <w:r>
+        <w:t>[ confused ? ]</w:t>
       </w:r>
     </w:p>
     <w:p>
@@ -2277,13 +1968,8 @@
     </w:p>
     <w:p>
       <w:r>
-        <w:t xml:space="preserve">[ heart </w:t>
-      </w:r>
-      <w:proofErr w:type="gramStart"/>
-      <w:r>
-        <w:t>eyes ]</w:t>
-      </w:r>
-      <w:proofErr w:type="gramEnd"/>
+        <w:t>[ heart eyes ]</w:t>
+      </w:r>
     </w:p>
     <w:p>
       <w:r>
@@ -2323,13 +2009,8 @@
     </w:p>
     <w:p>
       <w:r>
-        <w:t xml:space="preserve">[ </w:t>
-      </w:r>
-      <w:proofErr w:type="gramStart"/>
-      <w:r>
-        <w:t>blushes ]</w:t>
-      </w:r>
-      <w:proofErr w:type="gramEnd"/>
+        <w:t>[ blushes ]</w:t>
+      </w:r>
     </w:p>
     <w:p>
       <w:r>
@@ -2361,122 +2042,97 @@
         <w:t>What do you say? [ “No, thanks” or “</w:t>
       </w:r>
       <w:r>
-        <w:t>Your kingdom needs you</w:t>
-      </w:r>
-      <w:proofErr w:type="gramStart"/>
-      <w:r>
-        <w:t>” ]</w:t>
-      </w:r>
-      <w:proofErr w:type="gramEnd"/>
+        <w:t>Your kingdom needs you” ]</w:t>
+      </w:r>
+    </w:p>
+    <w:p>
+      <w:r>
+        <w:t>[ sad ]</w:t>
+      </w:r>
+    </w:p>
+    <w:p>
+      <w:r>
+        <w:t>Princess: “</w:t>
+      </w:r>
+      <w:r>
+        <w:t xml:space="preserve">Are you </w:t>
+      </w:r>
+      <w:r>
+        <w:t xml:space="preserve">certain? You would </w:t>
+      </w:r>
+      <w:r>
+        <w:t xml:space="preserve">truly </w:t>
+      </w:r>
+      <w:r>
+        <w:t xml:space="preserve">turn down </w:t>
+      </w:r>
+      <w:r>
+        <w:t>all</w:t>
+      </w:r>
+      <w:r>
+        <w:t xml:space="preserve"> the power and riches offered to royalty?”</w:t>
+      </w:r>
     </w:p>
     <w:p>
       <w:r>
         <w:t xml:space="preserve">[ </w:t>
       </w:r>
-      <w:proofErr w:type="gramStart"/>
-      <w:r>
-        <w:t>sad ]</w:t>
-      </w:r>
-      <w:proofErr w:type="gramEnd"/>
+      <w:r>
+        <w:t>heart eyes</w:t>
+      </w:r>
+      <w:r>
+        <w:t xml:space="preserve"> ]</w:t>
+      </w:r>
+    </w:p>
+    <w:p>
+      <w:r>
+        <w:t xml:space="preserve">Princess: </w:t>
+      </w:r>
+      <w:r>
+        <w:t>“</w:t>
+      </w:r>
+      <w:r>
+        <w:t>Amazing!</w:t>
+      </w:r>
+      <w:r>
+        <w:t xml:space="preserve"> I would expect nothing less of my </w:t>
+      </w:r>
+      <w:r>
+        <w:t>daring rescuer.”</w:t>
+      </w:r>
+    </w:p>
+    <w:p>
+      <w:r>
+        <w:t>[ normal ]</w:t>
+      </w:r>
+    </w:p>
+    <w:p>
+      <w:r>
+        <w:t xml:space="preserve">Princess: “You’ll find my husband-to-be down the hall </w:t>
+      </w:r>
+      <w:r>
+        <w:t>with the fire-breathing dragon statues.</w:t>
+      </w:r>
+      <w:r>
+        <w:t xml:space="preserve"> You can’t miss him.”</w:t>
+      </w:r>
+    </w:p>
+    <w:p>
+      <w:r>
+        <w:t>[ happy</w:t>
+      </w:r>
+      <w:r>
+        <w:t xml:space="preserve"> / winking?</w:t>
+      </w:r>
+      <w:r>
+        <w:t xml:space="preserve"> ]</w:t>
+      </w:r>
     </w:p>
     <w:p>
       <w:r>
         <w:t>Princess: “</w:t>
       </w:r>
       <w:r>
-        <w:t xml:space="preserve">Are you </w:t>
-      </w:r>
-      <w:r>
-        <w:t xml:space="preserve">certain? You would </w:t>
-      </w:r>
-      <w:r>
-        <w:t xml:space="preserve">truly </w:t>
-      </w:r>
-      <w:r>
-        <w:t xml:space="preserve">turn down </w:t>
-      </w:r>
-      <w:r>
-        <w:t>all</w:t>
-      </w:r>
-      <w:r>
-        <w:t xml:space="preserve"> the power and riches offered to royalty?”</w:t>
-      </w:r>
-    </w:p>
-    <w:p>
-      <w:r>
-        <w:t xml:space="preserve">[ </w:t>
-      </w:r>
-      <w:r>
-        <w:t xml:space="preserve">heart </w:t>
-      </w:r>
-      <w:proofErr w:type="gramStart"/>
-      <w:r>
-        <w:t>eyes</w:t>
-      </w:r>
-      <w:r>
-        <w:t xml:space="preserve"> ]</w:t>
-      </w:r>
-      <w:proofErr w:type="gramEnd"/>
-    </w:p>
-    <w:p>
-      <w:r>
-        <w:t xml:space="preserve">Princess: </w:t>
-      </w:r>
-      <w:r>
-        <w:t>“</w:t>
-      </w:r>
-      <w:r>
-        <w:t>Amazing!</w:t>
-      </w:r>
-      <w:r>
-        <w:t xml:space="preserve"> I would expect nothing less of my </w:t>
-      </w:r>
-      <w:r>
-        <w:t>daring rescuer.”</w:t>
-      </w:r>
-    </w:p>
-    <w:p>
-      <w:r>
-        <w:t xml:space="preserve">[ </w:t>
-      </w:r>
-      <w:proofErr w:type="gramStart"/>
-      <w:r>
-        <w:t>normal ]</w:t>
-      </w:r>
-      <w:proofErr w:type="gramEnd"/>
-    </w:p>
-    <w:p>
-      <w:r>
-        <w:t xml:space="preserve">Princess: “You’ll find my husband-to-be down the hall </w:t>
-      </w:r>
-      <w:r>
-        <w:t>with the fire-breathing dragon statues.</w:t>
-      </w:r>
-      <w:r>
-        <w:t xml:space="preserve"> You can’t miss him.”</w:t>
-      </w:r>
-    </w:p>
-    <w:p>
-      <w:r>
-        <w:t>[ happy</w:t>
-      </w:r>
-      <w:r>
-        <w:t xml:space="preserve"> / winking</w:t>
-      </w:r>
-      <w:proofErr w:type="gramStart"/>
-      <w:r>
-        <w:t>?</w:t>
-      </w:r>
-      <w:r>
-        <w:t xml:space="preserve"> ]</w:t>
-      </w:r>
-      <w:proofErr w:type="gramEnd"/>
-    </w:p>
-    <w:p>
-      <w:r>
-        <w:t>Princess: “</w:t>
-      </w:r>
-      <w:r>
         <w:t xml:space="preserve">Be a dear and </w:t>
       </w:r>
       <w:r>
@@ -2499,24 +2155,14 @@
       <w:r>
         <w:t xml:space="preserve"> </w:t>
       </w:r>
-      <w:proofErr w:type="gramStart"/>
-      <w:r>
-        <w:t>continue on</w:t>
-      </w:r>
-      <w:proofErr w:type="gramEnd"/>
-      <w:r>
-        <w:t xml:space="preserve"> your way.</w:t>
-      </w:r>
-    </w:p>
-    <w:p>
-      <w:r>
-        <w:t xml:space="preserve">[ fade to </w:t>
-      </w:r>
-      <w:proofErr w:type="gramStart"/>
-      <w:r>
-        <w:t>black ]</w:t>
-      </w:r>
-      <w:proofErr w:type="gramEnd"/>
+      <w:r>
+        <w:t>continue on your way.</w:t>
+      </w:r>
+    </w:p>
+    <w:p>
+      <w:r>
+        <w:t>[ fade to black ]</w:t>
+      </w:r>
     </w:p>
     <w:p>
       <w:r>
@@ -2537,13 +2183,8 @@
         <w:t xml:space="preserve">[ </w:t>
       </w:r>
       <w:r>
-        <w:t xml:space="preserve">Scene: Throne </w:t>
-      </w:r>
-      <w:proofErr w:type="gramStart"/>
-      <w:r>
-        <w:t>Room ]</w:t>
-      </w:r>
-      <w:proofErr w:type="gramEnd"/>
+        <w:t>Scene: Throne Room ]</w:t>
+      </w:r>
     </w:p>
     <w:p>
       <w:r>
@@ -2573,13 +2214,8 @@
     </w:p>
     <w:p>
       <w:r>
-        <w:t xml:space="preserve">[ demon lord </w:t>
-      </w:r>
-      <w:proofErr w:type="gramStart"/>
-      <w:r>
-        <w:t>appears ]</w:t>
-      </w:r>
-      <w:proofErr w:type="gramEnd"/>
+        <w:t>[ demon lord appears ]</w:t>
+      </w:r>
     </w:p>
     <w:p>
       <w:r>
@@ -2617,26 +2253,13 @@
         <w:t xml:space="preserve"> You ready yourself for a fight.</w:t>
       </w:r>
       <w:r>
-        <w:t xml:space="preserve"> The Demon Lord readies himself in </w:t>
-      </w:r>
-      <w:proofErr w:type="gramStart"/>
-      <w:r>
-        <w:t>kind</w:t>
-      </w:r>
-      <w:proofErr w:type="gramEnd"/>
-      <w:r>
-        <w:t>.</w:t>
-      </w:r>
-    </w:p>
-    <w:p>
-      <w:r>
-        <w:t xml:space="preserve">What do you do? [ Use fire magic, use earth magic, use water magic, or use wind </w:t>
-      </w:r>
-      <w:proofErr w:type="gramStart"/>
-      <w:r>
-        <w:t>magic ]</w:t>
-      </w:r>
-      <w:proofErr w:type="gramEnd"/>
+        <w:t xml:space="preserve"> The Demon Lord readies himself in kind.</w:t>
+      </w:r>
+    </w:p>
+    <w:p>
+      <w:r>
+        <w:t>What do you do? [ Use fire magic, use earth magic, use water magic, or use wind magic ]</w:t>
+      </w:r>
     </w:p>
     <w:p>
       <w:r>
@@ -2649,15 +2272,7 @@
         <w:t xml:space="preserve">and </w:t>
       </w:r>
       <w:r>
-        <w:t xml:space="preserve">surrounding your foe with [ flames, rocks, ice, or </w:t>
-      </w:r>
-      <w:proofErr w:type="gramStart"/>
-      <w:r>
-        <w:t>tornado ]</w:t>
-      </w:r>
-      <w:proofErr w:type="gramEnd"/>
-      <w:r>
-        <w:t>.</w:t>
+        <w:t>surrounding your foe with [ flames, rocks, ice, or tornado ].</w:t>
       </w:r>
       <w:r>
         <w:t xml:space="preserve"> </w:t>
@@ -2676,13 +2291,8 @@
     </w:p>
     <w:p>
       <w:r>
-        <w:t xml:space="preserve">[ </w:t>
-      </w:r>
-      <w:proofErr w:type="gramStart"/>
-      <w:r>
-        <w:t>grinning ]</w:t>
-      </w:r>
-      <w:proofErr w:type="gramEnd"/>
+        <w:t>[ grinning ]</w:t>
+      </w:r>
     </w:p>
     <w:p>
       <w:r>
@@ -2692,13 +2302,8 @@
     <w:p>
       <w:r>
         <w:lastRenderedPageBreak/>
-        <w:t xml:space="preserve">[ demon lord gets </w:t>
-      </w:r>
-      <w:proofErr w:type="gramStart"/>
-      <w:r>
-        <w:t>closer ]</w:t>
-      </w:r>
-      <w:proofErr w:type="gramEnd"/>
+        <w:t>[ demon lord gets closer ]</w:t>
+      </w:r>
     </w:p>
     <w:p>
       <w:r>
@@ -2736,23 +2341,13 @@
         <w:t>What do you do? [ “Punch him in the face</w:t>
       </w:r>
       <w:r>
-        <w:t>” or “Kick him the groin</w:t>
-      </w:r>
-      <w:proofErr w:type="gramStart"/>
-      <w:r>
-        <w:t>” ]</w:t>
-      </w:r>
-      <w:proofErr w:type="gramEnd"/>
-    </w:p>
-    <w:p>
-      <w:r>
-        <w:t xml:space="preserve">[ demon lord moves </w:t>
-      </w:r>
-      <w:proofErr w:type="gramStart"/>
-      <w:r>
-        <w:t>back ]</w:t>
-      </w:r>
-      <w:proofErr w:type="gramEnd"/>
+        <w:t>” or “Kick him the groin” ]</w:t>
+      </w:r>
+    </w:p>
+    <w:p>
+      <w:r>
+        <w:t>[ demon lord moves back ]</w:t>
+      </w:r>
     </w:p>
     <w:p>
       <w:r>
@@ -2764,29 +2359,12 @@
     </w:p>
     <w:p>
       <w:r>
-        <w:t xml:space="preserve">[ </w:t>
-      </w:r>
-      <w:proofErr w:type="gramStart"/>
-      <w:r>
-        <w:t>grimacing ]</w:t>
-      </w:r>
-      <w:proofErr w:type="gramEnd"/>
-    </w:p>
-    <w:p>
-      <w:r>
-        <w:t>Demon Lord: “</w:t>
-      </w:r>
-      <w:proofErr w:type="gramStart"/>
-      <w:r>
-        <w:t>Ow</w:t>
-      </w:r>
-      <w:proofErr w:type="gramEnd"/>
-      <w:r>
-        <w:t xml:space="preserve">, ow, ow! You weren’t supposed to </w:t>
-      </w:r>
-      <w:proofErr w:type="gramStart"/>
-      <w:r>
-        <w:t xml:space="preserve">actually </w:t>
+        <w:t>[ grimacing ]</w:t>
+      </w:r>
+    </w:p>
+    <w:p>
+      <w:r>
+        <w:t xml:space="preserve">Demon Lord: “Ow, ow, ow! You weren’t supposed to actually </w:t>
       </w:r>
       <w:r>
         <w:rPr>
@@ -2795,7 +2373,6 @@
         </w:rPr>
         <w:t>hurt</w:t>
       </w:r>
-      <w:proofErr w:type="gramEnd"/>
       <w:r>
         <w:t xml:space="preserve"> me!”</w:t>
       </w:r>
@@ -2831,69 +2408,143 @@
     </w:p>
     <w:p>
       <w:r>
+        <w:t>[ afraid ]</w:t>
+      </w:r>
+    </w:p>
+    <w:p>
+      <w:r>
+        <w:t>Demon Lord: “Wait! No more</w:t>
+      </w:r>
+      <w:r>
+        <w:t>, please!</w:t>
+      </w:r>
+      <w:r>
+        <w:t xml:space="preserve"> I</w:t>
+      </w:r>
+      <w:r>
+        <w:t xml:space="preserve"> surrender.”</w:t>
+      </w:r>
+    </w:p>
+    <w:p>
+      <w:r>
+        <w:t>Demon Lord: “I won’t attack the humans anymore</w:t>
+      </w:r>
+      <w:r>
+        <w:t xml:space="preserve"> – oh, </w:t>
+      </w:r>
+      <w:r>
+        <w:t>and I’ll let their princess go</w:t>
+      </w:r>
+      <w:r>
+        <w:t xml:space="preserve">, </w:t>
+      </w:r>
+      <w:r>
+        <w:t>I promise!</w:t>
+      </w:r>
+      <w:r>
+        <w:t>”</w:t>
+      </w:r>
+    </w:p>
+    <w:p>
+      <w:r>
+        <w:t>What do you say? [ “Just like that?” or “If you say so” ]</w:t>
+      </w:r>
+    </w:p>
+    <w:p>
+      <w:r>
+        <w:t>[ demon disappears ]</w:t>
+      </w:r>
+    </w:p>
+    <w:p>
+      <w:r>
+        <w:t>As the Demon Lord runs away, you feel a sense of accomplishment.</w:t>
+      </w:r>
+      <w:r>
+        <w:t xml:space="preserve"> </w:t>
+      </w:r>
+      <w:r>
+        <w:t>You managed to do what you set out to do – which is no small feat.</w:t>
+      </w:r>
+    </w:p>
+    <w:p>
+      <w:r>
+        <w:t>However, something keeps nagging at you…</w:t>
+      </w:r>
+    </w:p>
+    <w:p>
+      <w:r>
+        <w:t>What do you even do once you’ve fulfilled your life’s purpose?</w:t>
+      </w:r>
+    </w:p>
+    <w:p>
+      <w:r>
+        <w:t xml:space="preserve">Where will you go? What </w:t>
+      </w:r>
+      <w:r>
+        <w:t xml:space="preserve">can you </w:t>
+      </w:r>
+      <w:r>
+        <w:t>do?</w:t>
+      </w:r>
+    </w:p>
+    <w:p>
+      <w:r>
+        <w:t>[ screen blurs</w:t>
+      </w:r>
+      <w:r>
+        <w:t xml:space="preserve"> / static</w:t>
+      </w:r>
+      <w:r>
+        <w:t xml:space="preserve"> ]</w:t>
+      </w:r>
+    </w:p>
+    <w:p>
+      <w:r>
+        <w:t>…</w:t>
+      </w:r>
+    </w:p>
+    <w:p>
+      <w:r>
+        <w:t>…</w:t>
+      </w:r>
+      <w:r>
+        <w:t>Well, looks</w:t>
+      </w:r>
+      <w:r>
+        <w:t xml:space="preserve"> like it’s time to be reincarnated again.</w:t>
+      </w:r>
+    </w:p>
+    <w:p>
+      <w:r>
         <w:t xml:space="preserve">[ </w:t>
       </w:r>
-      <w:proofErr w:type="gramStart"/>
-      <w:r>
-        <w:t>afraid ]</w:t>
-      </w:r>
-      <w:proofErr w:type="gramEnd"/>
-    </w:p>
-    <w:p>
-      <w:r>
-        <w:t>Demon Lord: “Wait! No more</w:t>
-      </w:r>
-      <w:r>
-        <w:t>, please!</w:t>
-      </w:r>
-      <w:r>
-        <w:t xml:space="preserve"> I</w:t>
-      </w:r>
-      <w:r>
-        <w:t xml:space="preserve"> surrender.”</w:t>
-      </w:r>
-    </w:p>
-    <w:p>
-      <w:r>
-        <w:t>Demon Lord: “I won’t attack the humans anymore</w:t>
-      </w:r>
-      <w:r>
-        <w:t xml:space="preserve"> – oh, </w:t>
-      </w:r>
-      <w:r>
-        <w:t>and I’ll let their princess go</w:t>
-      </w:r>
-      <w:r>
-        <w:t xml:space="preserve">, </w:t>
-      </w:r>
-      <w:r>
-        <w:t>I promise!</w:t>
-      </w:r>
-      <w:r>
-        <w:t>”</w:t>
-      </w:r>
-    </w:p>
-    <w:p>
-      <w:r>
-        <w:t>What do you say? [ “Just like that?” or “If you say so</w:t>
-      </w:r>
-      <w:proofErr w:type="gramStart"/>
-      <w:r>
-        <w:t>” ]</w:t>
-      </w:r>
-      <w:proofErr w:type="gramEnd"/>
-    </w:p>
-    <w:p>
-      <w:r>
-        <w:t xml:space="preserve">And so, the </w:t>
-      </w:r>
-      <w:r>
-        <w:t>Demon Lord was defeated, and the world was saved.</w:t>
-      </w:r>
-    </w:p>
-    <w:p>
-      <w:r>
-        <w:t>The End.</w:t>
+      <w:r>
+        <w:t xml:space="preserve">slow </w:t>
+      </w:r>
+      <w:r>
+        <w:t>fade to black ]</w:t>
+      </w:r>
+    </w:p>
+    <w:p>
+      <w:r>
+        <w:t>Congratulations! You defeated the Demon Lord and saved the world.</w:t>
+      </w:r>
+    </w:p>
+    <w:p>
+      <w:r>
+        <w:t xml:space="preserve">[ </w:t>
+      </w:r>
+      <w:r>
+        <w:t>E</w:t>
+      </w:r>
+      <w:r>
+        <w:t xml:space="preserve">pilogue? </w:t>
+      </w:r>
+      <w:r>
+        <w:t xml:space="preserve">Achievements (like one for speed running a.k.a. ignore every encounter)? </w:t>
+      </w:r>
+      <w:r>
+        <w:t>]</w:t>
       </w:r>
     </w:p>
     <w:p/>

</xml_diff>